<commit_message>
fixed the printformatting on the Opcode generator
</commit_message>
<xml_diff>
--- a/OpcodeTranslationTable.docx
+++ b/OpcodeTranslationTable.docx
@@ -1423,7 +1423,31 @@
           <w:szCs w:val="16"/>
           <w:lang w:val="en-GB"/>
         </w:rPr>
-        <w:t>LD ($FF00+a8),A</w:t>
+        <w:t>LD ($</w:t>
+      </w:r>
+      <w:bookmarkStart w:id="0" w:name="_GoBack"/>
+      <w:r>
+        <w:rPr>
+          <w:rFonts w:ascii="Courier New" w:eastAsia="Times New Roman" w:hAnsi="Courier New" w:cs="Courier New"/>
+          <w:b/>
+          <w:bCs/>
+          <w:sz w:val="16"/>
+          <w:szCs w:val="16"/>
+          <w:lang w:val="en-GB"/>
+        </w:rPr>
+        <w:t>FF00</w:t>
+      </w:r>
+      <w:bookmarkEnd w:id="0"/>
+      <w:r>
+        <w:rPr>
+          <w:rFonts w:ascii="Courier New" w:eastAsia="Times New Roman" w:hAnsi="Courier New" w:cs="Courier New"/>
+          <w:b/>
+          <w:bCs/>
+          <w:sz w:val="16"/>
+          <w:szCs w:val="16"/>
+          <w:lang w:val="en-GB"/>
+        </w:rPr>
+        <w:t>+a8),A</w:t>
       </w:r>
       <w:r>
         <w:rPr>
@@ -1909,7 +1933,13 @@
                           <w:rPr>
                             <w:b/>
                           </w:rPr>
-                          <w:t xml:space="preserve">JP </w:t>
+                          <w:t>JR</w:t>
+                        </w:r>
+                        <w:r>
+                          <w:rPr>
+                            <w:b/>
+                          </w:rPr>
+                          <w:t xml:space="preserve"> </w:t>
                         </w:r>
                         <w:r>
                           <w:rPr>
@@ -4355,7 +4385,7 @@
                   </w:tr>
                   <w:tr>
                     <w:trPr>
-                      <w:trHeight w:val="249"/>
+                      <w:trHeight w:val="112"/>
                     </w:trPr>
                     <w:tc>
                       <w:tcPr>
@@ -5848,23 +5878,7 @@
             <w:rStyle w:val="Hyperlink"/>
             <w:lang w:val="en-GB"/>
           </w:rPr>
-          <w:t>http://www.pastraiser.com/cpu/gameb</w:t>
-        </w:r>
-        <w:bookmarkStart w:id="0" w:name="_GoBack"/>
-        <w:bookmarkEnd w:id="0"/>
-        <w:r>
-          <w:rPr>
-            <w:rStyle w:val="Hyperlink"/>
-            <w:lang w:val="en-GB"/>
-          </w:rPr>
-          <w:t>o</w:t>
-        </w:r>
-        <w:r>
-          <w:rPr>
-            <w:rStyle w:val="Hyperlink"/>
-            <w:lang w:val="en-GB"/>
-          </w:rPr>
-          <w:t>y/gameboy_opcodes.html</w:t>
+          <w:t>http://www.pastraiser.com/cpu/gameboy/gameboy_opcodes.html</w:t>
         </w:r>
       </w:hyperlink>
     </w:p>
@@ -6703,7 +6717,7 @@
 </file>
 
 <file path=customXml/itemProps1.xml><?xml version="1.0" encoding="utf-8"?>
-<ds:datastoreItem xmlns:ds="http://schemas.openxmlformats.org/officeDocument/2006/customXml" ds:itemID="{6055A610-ED6C-45F0-A251-9651A3AA8DB5}">
+<ds:datastoreItem xmlns:ds="http://schemas.openxmlformats.org/officeDocument/2006/customXml" ds:itemID="{DEAE9D29-D16D-4688-A5C7-96283F6B82B2}">
   <ds:schemaRefs>
     <ds:schemaRef ds:uri="http://schemas.openxmlformats.org/officeDocument/2006/bibliography"/>
   </ds:schemaRefs>

</xml_diff>